<commit_message>
Made a small change regarding the input fields in Chapter 2 of the Menu_Layout_Basic_Functionality.docx document
</commit_message>
<xml_diff>
--- a/Menu_Layout_Basic_Functionality.docx
+++ b/Menu_Layout_Basic_Functionality.docx
@@ -365,6 +365,14 @@
     </w:p>
     <w:p>
       <w:r>
+        <w:t>All fields will have a temporary hint text inside them. Once the user begins typing inside the field, the hint should disappear. Only the user inputted text should remain.</w:t>
+      </w:r>
+      <w:bookmarkStart w:id="0" w:name="_GoBack"/>
+      <w:bookmarkEnd w:id="0"/>
+      <w:r>
+        <w:br/>
+      </w:r>
+      <w:r>
         <w:t>All fields allow the user to type in his credentials after being clicked with the left mouse button.</w:t>
       </w:r>
       <w:r>
@@ -392,6 +400,9 @@
       </w:r>
       <w:r>
         <w:br/>
+      </w:r>
+      <w:r>
+        <w:lastRenderedPageBreak/>
         <w:t xml:space="preserve">The First name and Last name can consist only of </w:t>
       </w:r>
       <w:r>
@@ -400,7 +411,6 @@
     </w:p>
     <w:p>
       <w:r>
-        <w:lastRenderedPageBreak/>
         <w:t xml:space="preserve">The e-mail address field can consist of </w:t>
       </w:r>
       <w:r>
@@ -522,6 +532,7 @@
     </w:p>
     <w:p>
       <w:r>
+        <w:lastRenderedPageBreak/>
         <w:t>The user can reach this page by clicking on the Sign Up button in the Account Creation screen.</w:t>
       </w:r>
     </w:p>
@@ -539,7 +550,6 @@
         </w:numPr>
       </w:pPr>
       <w:r>
-        <w:lastRenderedPageBreak/>
         <w:t>Go to his Garage</w:t>
       </w:r>
     </w:p>
@@ -727,7 +737,6 @@
         <w:rPr>
           <w:b/>
         </w:rPr>
-        <w:lastRenderedPageBreak/>
         <w:t>4. Garage</w:t>
       </w:r>
     </w:p>
@@ -973,7 +982,14 @@
           <w:i/>
         </w:rPr>
         <w:br/>
-        <w:t>“Body Mods Menu” refers to the group of buttons located on the bottom of the page, including the Color, Interior and Submit Build buttons</w:t>
+        <w:t xml:space="preserve">“Body Mods Menu” refers to the group of buttons located on the bottom of the page, including the Color, </w:t>
+      </w:r>
+      <w:r>
+        <w:rPr>
+          <w:i/>
+        </w:rPr>
+        <w:lastRenderedPageBreak/>
+        <w:t>Interior and Submit Build buttons</w:t>
       </w:r>
       <w:r>
         <w:rPr>
@@ -985,7 +1001,6 @@
     </w:p>
     <w:p>
       <w:r>
-        <w:lastRenderedPageBreak/>
         <w:t>If the user clicks on the 3D model with the left mouse button and holds, then drags from left to right or vice versa, the 3D model will rotate horizontally.</w:t>
       </w:r>
       <w:r>
@@ -1690,8 +1705,6 @@
       <w:r>
         <w:t>If the user clicks on the Return to Garage button with the left mouse button, the prompt will close and the user will return to the Garage.</w:t>
       </w:r>
-      <w:bookmarkStart w:id="0" w:name="_GoBack"/>
-      <w:bookmarkEnd w:id="0"/>
     </w:p>
     <w:sectPr>
       <w:pgSz w:w="12240" w:h="15840"/>

</xml_diff>